<commit_message>
Completion of data and overview.
Finished data and overview.
</commit_message>
<xml_diff>
--- a/Milestone One/TERM PROJECT PROPOSAL DOCUMENT version 1.3.docx
+++ b/Milestone One/TERM PROJECT PROPOSAL DOCUMENT version 1.3.docx
@@ -989,15 +989,7 @@
           <w:sz w:val="28"/>
           <w:szCs w:val="28"/>
         </w:rPr>
-        <w:t xml:space="preserve">atch offers a user-friendly platform designed for people to organize their watch list. Our product makes it simpler to search and find names of movies of your liking. Unlike our competitor, we will provide you with the ability to join to discussions related to the genre of movies you are interested in </w:t>
-      </w:r>
-      <w:r>
-        <w:rPr>
-          <w:sz w:val="28"/>
-          <w:szCs w:val="28"/>
-        </w:rPr>
-        <w:lastRenderedPageBreak/>
-        <w:t>and give you the opportunity to share different titles with the community on the discussion. The rating system will rank the movies with a rating in numbers and not only “good or bad” as our competitors</w:t>
+        <w:t>atch offers a user-friendly platform designed for people to organize their watch list. Our product makes it simpler to search and find names of movies of your liking. Unlike our competitor, we will provide you with the ability to join to discussions related to the genre of movies you are interested in and give you the opportunity to share different titles with the community on the discussion. The rating system will rank the movies with a rating in numbers and not only “good or bad” as our competitors</w:t>
       </w:r>
       <w:r>
         <w:rPr>
@@ -1045,23 +1037,484 @@
     </w:p>
     <w:p>
       <w:pPr>
-        <w:jc w:val="center"/>
-        <w:rPr>
-          <w:sz w:val="32"/>
-          <w:szCs w:val="32"/>
-        </w:rPr>
-      </w:pPr>
-      <w:r>
-        <w:rPr>
-          <w:sz w:val="32"/>
-          <w:szCs w:val="32"/>
-        </w:rPr>
-        <w:t>-</w:t>
-      </w:r>
-    </w:p>
-    <w:p>
-      <w:pPr>
-        <w:jc w:val="center"/>
+        <w:rPr>
+          <w:sz w:val="28"/>
+          <w:szCs w:val="28"/>
+        </w:rPr>
+      </w:pPr>
+      <w:r>
+        <w:rPr>
+          <w:sz w:val="28"/>
+          <w:szCs w:val="28"/>
+        </w:rPr>
+        <w:t>User data:</w:t>
+      </w:r>
+    </w:p>
+    <w:p>
+      <w:pPr>
+        <w:pStyle w:val="ListParagraph"/>
+        <w:numPr>
+          <w:ilvl w:val="0"/>
+          <w:numId w:val="6"/>
+        </w:numPr>
+        <w:rPr>
+          <w:sz w:val="28"/>
+          <w:szCs w:val="28"/>
+        </w:rPr>
+      </w:pPr>
+      <w:r>
+        <w:rPr>
+          <w:sz w:val="28"/>
+          <w:szCs w:val="28"/>
+        </w:rPr>
+        <w:t>Profile name</w:t>
+      </w:r>
+    </w:p>
+    <w:p>
+      <w:pPr>
+        <w:pStyle w:val="ListParagraph"/>
+        <w:numPr>
+          <w:ilvl w:val="0"/>
+          <w:numId w:val="6"/>
+        </w:numPr>
+        <w:rPr>
+          <w:sz w:val="28"/>
+          <w:szCs w:val="28"/>
+        </w:rPr>
+      </w:pPr>
+      <w:r>
+        <w:rPr>
+          <w:sz w:val="28"/>
+          <w:szCs w:val="28"/>
+        </w:rPr>
+        <w:t>User chat history</w:t>
+      </w:r>
+    </w:p>
+    <w:p>
+      <w:pPr>
+        <w:pStyle w:val="ListParagraph"/>
+        <w:numPr>
+          <w:ilvl w:val="0"/>
+          <w:numId w:val="6"/>
+        </w:numPr>
+        <w:rPr>
+          <w:sz w:val="28"/>
+          <w:szCs w:val="28"/>
+        </w:rPr>
+      </w:pPr>
+      <w:r>
+        <w:rPr>
+          <w:sz w:val="28"/>
+          <w:szCs w:val="28"/>
+        </w:rPr>
+        <w:t>User credentials</w:t>
+      </w:r>
+    </w:p>
+    <w:p>
+      <w:pPr>
+        <w:pStyle w:val="ListParagraph"/>
+        <w:numPr>
+          <w:ilvl w:val="0"/>
+          <w:numId w:val="6"/>
+        </w:numPr>
+        <w:rPr>
+          <w:sz w:val="28"/>
+          <w:szCs w:val="28"/>
+        </w:rPr>
+      </w:pPr>
+      <w:r>
+        <w:rPr>
+          <w:sz w:val="28"/>
+          <w:szCs w:val="28"/>
+        </w:rPr>
+        <w:t>User reviews</w:t>
+      </w:r>
+    </w:p>
+    <w:p>
+      <w:pPr>
+        <w:pStyle w:val="ListParagraph"/>
+        <w:numPr>
+          <w:ilvl w:val="0"/>
+          <w:numId w:val="6"/>
+        </w:numPr>
+        <w:rPr>
+          <w:sz w:val="28"/>
+          <w:szCs w:val="28"/>
+        </w:rPr>
+      </w:pPr>
+      <w:r>
+        <w:rPr>
+          <w:sz w:val="28"/>
+          <w:szCs w:val="28"/>
+        </w:rPr>
+        <w:t>User favorites list</w:t>
+      </w:r>
+    </w:p>
+    <w:p>
+      <w:pPr>
+        <w:rPr>
+          <w:sz w:val="28"/>
+          <w:szCs w:val="28"/>
+        </w:rPr>
+      </w:pPr>
+      <w:r>
+        <w:rPr>
+          <w:sz w:val="28"/>
+          <w:szCs w:val="28"/>
+        </w:rPr>
+        <w:t>Movie search:</w:t>
+      </w:r>
+    </w:p>
+    <w:p>
+      <w:pPr>
+        <w:pStyle w:val="ListParagraph"/>
+        <w:numPr>
+          <w:ilvl w:val="0"/>
+          <w:numId w:val="6"/>
+        </w:numPr>
+        <w:rPr>
+          <w:sz w:val="28"/>
+          <w:szCs w:val="28"/>
+        </w:rPr>
+      </w:pPr>
+      <w:r>
+        <w:rPr>
+          <w:sz w:val="28"/>
+          <w:szCs w:val="28"/>
+        </w:rPr>
+        <w:t xml:space="preserve">Movie tittle </w:t>
+      </w:r>
+    </w:p>
+    <w:p>
+      <w:pPr>
+        <w:rPr>
+          <w:sz w:val="28"/>
+          <w:szCs w:val="28"/>
+        </w:rPr>
+      </w:pPr>
+      <w:r>
+        <w:rPr>
+          <w:sz w:val="28"/>
+          <w:szCs w:val="28"/>
+        </w:rPr>
+        <w:t xml:space="preserve">Json or </w:t>
+      </w:r>
+      <w:proofErr w:type="spellStart"/>
+      <w:r>
+        <w:rPr>
+          <w:sz w:val="28"/>
+          <w:szCs w:val="28"/>
+        </w:rPr>
+        <w:t>RSSFeed</w:t>
+      </w:r>
+      <w:proofErr w:type="spellEnd"/>
+      <w:r>
+        <w:rPr>
+          <w:sz w:val="28"/>
+          <w:szCs w:val="28"/>
+        </w:rPr>
+        <w:t xml:space="preserve"> </w:t>
+      </w:r>
+      <w:r>
+        <w:rPr>
+          <w:sz w:val="28"/>
+          <w:szCs w:val="28"/>
+        </w:rPr>
+        <w:t>Entity</w:t>
+      </w:r>
+      <w:r>
+        <w:rPr>
+          <w:sz w:val="28"/>
+          <w:szCs w:val="28"/>
+        </w:rPr>
+        <w:t>:</w:t>
+      </w:r>
+    </w:p>
+    <w:p>
+      <w:pPr>
+        <w:pStyle w:val="ListParagraph"/>
+        <w:numPr>
+          <w:ilvl w:val="0"/>
+          <w:numId w:val="6"/>
+        </w:numPr>
+        <w:rPr>
+          <w:sz w:val="28"/>
+          <w:szCs w:val="28"/>
+        </w:rPr>
+      </w:pPr>
+      <w:r>
+        <w:rPr>
+          <w:sz w:val="28"/>
+          <w:szCs w:val="28"/>
+        </w:rPr>
+        <w:t xml:space="preserve">Movie tittle </w:t>
+      </w:r>
+    </w:p>
+    <w:p>
+      <w:pPr>
+        <w:pStyle w:val="ListParagraph"/>
+        <w:numPr>
+          <w:ilvl w:val="0"/>
+          <w:numId w:val="6"/>
+        </w:numPr>
+        <w:rPr>
+          <w:sz w:val="28"/>
+          <w:szCs w:val="28"/>
+        </w:rPr>
+      </w:pPr>
+      <w:r>
+        <w:rPr>
+          <w:sz w:val="28"/>
+          <w:szCs w:val="28"/>
+        </w:rPr>
+        <w:t xml:space="preserve">Genre </w:t>
+      </w:r>
+    </w:p>
+    <w:p>
+      <w:pPr>
+        <w:pStyle w:val="ListParagraph"/>
+        <w:numPr>
+          <w:ilvl w:val="0"/>
+          <w:numId w:val="6"/>
+        </w:numPr>
+        <w:rPr>
+          <w:sz w:val="28"/>
+          <w:szCs w:val="28"/>
+        </w:rPr>
+      </w:pPr>
+      <w:r>
+        <w:rPr>
+          <w:sz w:val="28"/>
+          <w:szCs w:val="28"/>
+        </w:rPr>
+        <w:t>Year</w:t>
+      </w:r>
+    </w:p>
+    <w:p>
+      <w:pPr>
+        <w:pStyle w:val="ListParagraph"/>
+        <w:numPr>
+          <w:ilvl w:val="0"/>
+          <w:numId w:val="6"/>
+        </w:numPr>
+        <w:rPr>
+          <w:sz w:val="28"/>
+          <w:szCs w:val="28"/>
+        </w:rPr>
+      </w:pPr>
+      <w:r>
+        <w:rPr>
+          <w:sz w:val="28"/>
+          <w:szCs w:val="28"/>
+        </w:rPr>
+        <w:t>Synopsis</w:t>
+      </w:r>
+    </w:p>
+    <w:p>
+      <w:pPr>
+        <w:pStyle w:val="ListParagraph"/>
+        <w:numPr>
+          <w:ilvl w:val="0"/>
+          <w:numId w:val="6"/>
+        </w:numPr>
+        <w:rPr>
+          <w:sz w:val="28"/>
+          <w:szCs w:val="28"/>
+        </w:rPr>
+      </w:pPr>
+      <w:r>
+        <w:rPr>
+          <w:sz w:val="28"/>
+          <w:szCs w:val="28"/>
+        </w:rPr>
+        <w:t>Store link (this is where they are re-directed to a purchase point)</w:t>
+      </w:r>
+    </w:p>
+    <w:p>
+      <w:pPr>
+        <w:pStyle w:val="ListParagraph"/>
+        <w:numPr>
+          <w:ilvl w:val="0"/>
+          <w:numId w:val="6"/>
+        </w:numPr>
+        <w:rPr>
+          <w:sz w:val="28"/>
+          <w:szCs w:val="28"/>
+        </w:rPr>
+      </w:pPr>
+      <w:r>
+        <w:rPr>
+          <w:sz w:val="28"/>
+          <w:szCs w:val="28"/>
+        </w:rPr>
+        <w:t>API KEY</w:t>
+      </w:r>
+    </w:p>
+    <w:p>
+      <w:pPr>
+        <w:pStyle w:val="ListParagraph"/>
+        <w:numPr>
+          <w:ilvl w:val="0"/>
+          <w:numId w:val="6"/>
+        </w:numPr>
+        <w:rPr>
+          <w:sz w:val="28"/>
+          <w:szCs w:val="28"/>
+        </w:rPr>
+      </w:pPr>
+      <w:r>
+        <w:rPr>
+          <w:sz w:val="28"/>
+          <w:szCs w:val="28"/>
+        </w:rPr>
+        <w:t xml:space="preserve">Final API </w:t>
+      </w:r>
+      <w:r>
+        <w:rPr>
+          <w:sz w:val="28"/>
+          <w:szCs w:val="28"/>
+        </w:rPr>
+        <w:t>URL</w:t>
+      </w:r>
+    </w:p>
+    <w:p>
+      <w:pPr>
+        <w:rPr>
+          <w:sz w:val="28"/>
+          <w:szCs w:val="28"/>
+        </w:rPr>
+      </w:pPr>
+      <w:r>
+        <w:rPr>
+          <w:sz w:val="28"/>
+          <w:szCs w:val="28"/>
+        </w:rPr>
+        <w:t>Entity Class – Movie:</w:t>
+      </w:r>
+    </w:p>
+    <w:p>
+      <w:pPr>
+        <w:pStyle w:val="ListParagraph"/>
+        <w:numPr>
+          <w:ilvl w:val="0"/>
+          <w:numId w:val="6"/>
+        </w:numPr>
+        <w:rPr>
+          <w:sz w:val="28"/>
+          <w:szCs w:val="28"/>
+        </w:rPr>
+      </w:pPr>
+      <w:r>
+        <w:rPr>
+          <w:sz w:val="28"/>
+          <w:szCs w:val="28"/>
+        </w:rPr>
+        <w:t xml:space="preserve">Movie tittle </w:t>
+      </w:r>
+    </w:p>
+    <w:p>
+      <w:pPr>
+        <w:pStyle w:val="ListParagraph"/>
+        <w:numPr>
+          <w:ilvl w:val="0"/>
+          <w:numId w:val="6"/>
+        </w:numPr>
+        <w:rPr>
+          <w:sz w:val="28"/>
+          <w:szCs w:val="28"/>
+        </w:rPr>
+      </w:pPr>
+      <w:r>
+        <w:rPr>
+          <w:sz w:val="28"/>
+          <w:szCs w:val="28"/>
+        </w:rPr>
+        <w:t xml:space="preserve">Genre </w:t>
+      </w:r>
+    </w:p>
+    <w:p>
+      <w:pPr>
+        <w:pStyle w:val="ListParagraph"/>
+        <w:numPr>
+          <w:ilvl w:val="0"/>
+          <w:numId w:val="6"/>
+        </w:numPr>
+        <w:rPr>
+          <w:sz w:val="28"/>
+          <w:szCs w:val="28"/>
+        </w:rPr>
+      </w:pPr>
+      <w:r>
+        <w:rPr>
+          <w:sz w:val="28"/>
+          <w:szCs w:val="28"/>
+        </w:rPr>
+        <w:t>Year</w:t>
+      </w:r>
+    </w:p>
+    <w:p>
+      <w:pPr>
+        <w:pStyle w:val="ListParagraph"/>
+        <w:numPr>
+          <w:ilvl w:val="0"/>
+          <w:numId w:val="6"/>
+        </w:numPr>
+        <w:rPr>
+          <w:sz w:val="28"/>
+          <w:szCs w:val="28"/>
+        </w:rPr>
+      </w:pPr>
+      <w:r>
+        <w:rPr>
+          <w:sz w:val="28"/>
+          <w:szCs w:val="28"/>
+        </w:rPr>
+        <w:t>Synopsis</w:t>
+      </w:r>
+    </w:p>
+    <w:p>
+      <w:pPr>
+        <w:pStyle w:val="ListParagraph"/>
+        <w:numPr>
+          <w:ilvl w:val="0"/>
+          <w:numId w:val="6"/>
+        </w:numPr>
+        <w:rPr>
+          <w:sz w:val="28"/>
+          <w:szCs w:val="28"/>
+        </w:rPr>
+      </w:pPr>
+      <w:r>
+        <w:rPr>
+          <w:sz w:val="28"/>
+          <w:szCs w:val="28"/>
+        </w:rPr>
+        <w:t>Reviews</w:t>
+      </w:r>
+    </w:p>
+    <w:p>
+      <w:pPr>
+        <w:pStyle w:val="ListParagraph"/>
+        <w:numPr>
+          <w:ilvl w:val="0"/>
+          <w:numId w:val="6"/>
+        </w:numPr>
+        <w:rPr>
+          <w:sz w:val="28"/>
+          <w:szCs w:val="28"/>
+        </w:rPr>
+      </w:pPr>
+      <w:r>
+        <w:rPr>
+          <w:sz w:val="28"/>
+          <w:szCs w:val="28"/>
+        </w:rPr>
+        <w:t>Rating</w:t>
+      </w:r>
+    </w:p>
+    <w:p>
+      <w:pPr>
+        <w:ind w:left="720" w:firstLine="720"/>
         <w:rPr>
           <w:b/>
           <w:bCs/>
@@ -1069,31 +1522,261 @@
           <w:szCs w:val="32"/>
         </w:rPr>
       </w:pPr>
-      <w:r>
+    </w:p>
+    <w:p>
+      <w:pPr>
+        <w:ind w:left="720" w:firstLine="720"/>
         <w:rPr>
           <w:b/>
           <w:bCs/>
           <w:sz w:val="32"/>
           <w:szCs w:val="32"/>
         </w:rPr>
+      </w:pPr>
+    </w:p>
+    <w:p>
+      <w:pPr>
+        <w:ind w:left="720" w:firstLine="720"/>
+        <w:jc w:val="center"/>
+        <w:rPr>
+          <w:b/>
+          <w:bCs/>
+          <w:sz w:val="32"/>
+          <w:szCs w:val="32"/>
+        </w:rPr>
+      </w:pPr>
+      <w:r>
+        <w:rPr>
+          <w:b/>
+          <w:bCs/>
+          <w:sz w:val="32"/>
+          <w:szCs w:val="32"/>
+        </w:rPr>
         <w:t>OVERVIEW, SCENARIOS, USE CASES</w:t>
       </w:r>
     </w:p>
     <w:p>
       <w:pPr>
+        <w:rPr>
+          <w:sz w:val="28"/>
+          <w:szCs w:val="28"/>
+        </w:rPr>
+      </w:pPr>
+      <w:r>
+        <w:rPr>
+          <w:sz w:val="28"/>
+          <w:szCs w:val="28"/>
+        </w:rPr>
+        <w:t xml:space="preserve">The user through </w:t>
+      </w:r>
+      <w:r>
+        <w:rPr>
+          <w:sz w:val="28"/>
+          <w:szCs w:val="28"/>
+        </w:rPr>
+        <w:t>a welcome page</w:t>
+      </w:r>
+      <w:r>
+        <w:rPr>
+          <w:sz w:val="28"/>
+          <w:szCs w:val="28"/>
+        </w:rPr>
+        <w:t xml:space="preserve">, will be greeted to log in or register, then they will type in their user credentials from which the database of </w:t>
+      </w:r>
+      <w:r>
+        <w:rPr>
+          <w:sz w:val="28"/>
+          <w:szCs w:val="28"/>
+        </w:rPr>
+        <w:t xml:space="preserve">our </w:t>
+      </w:r>
+      <w:r>
+        <w:rPr>
+          <w:sz w:val="28"/>
+          <w:szCs w:val="28"/>
+        </w:rPr>
+        <w:t xml:space="preserve">choice will authenticate and register/login the user. </w:t>
+      </w:r>
+      <w:r>
+        <w:rPr>
+          <w:sz w:val="28"/>
+          <w:szCs w:val="28"/>
+        </w:rPr>
+        <w:t xml:space="preserve">It is important to note that we may add social media login </w:t>
+      </w:r>
+      <w:r>
+        <w:rPr>
+          <w:sz w:val="28"/>
+          <w:szCs w:val="28"/>
+        </w:rPr>
+        <w:t>integration (</w:t>
+      </w:r>
+      <w:r>
+        <w:rPr>
+          <w:sz w:val="28"/>
+          <w:szCs w:val="28"/>
+        </w:rPr>
+        <w:t>Facebook or google) /email verification as an extra means of protection and accessibility.</w:t>
+      </w:r>
+    </w:p>
+    <w:p>
+      <w:pPr>
+        <w:rPr>
+          <w:sz w:val="28"/>
+          <w:szCs w:val="28"/>
+        </w:rPr>
+      </w:pPr>
+      <w:r>
+        <w:rPr>
+          <w:sz w:val="28"/>
+          <w:szCs w:val="28"/>
+        </w:rPr>
+        <w:t xml:space="preserve">The user will land at the discussion and search home page, if the user wishes to edit their profile, they can do so by going to the profile portal. </w:t>
+      </w:r>
+      <w:r>
+        <w:rPr>
+          <w:sz w:val="28"/>
+          <w:szCs w:val="28"/>
+        </w:rPr>
+        <w:t xml:space="preserve">The user will have a profile portal which stores their profile name, chat history, ability to change their credentials, and their most recent reviews. It is important to note that the chat history is different than reviews, chat focuses in the discussion of </w:t>
+      </w:r>
+      <w:r>
+        <w:rPr>
+          <w:sz w:val="28"/>
+          <w:szCs w:val="28"/>
+        </w:rPr>
+        <w:t>a</w:t>
+      </w:r>
+      <w:r>
+        <w:rPr>
+          <w:sz w:val="28"/>
+          <w:szCs w:val="28"/>
+        </w:rPr>
+        <w:t xml:space="preserve"> genre while review is their one and only chance to leave a meaningful review for a specific movie. They will also be able to see their movie list, there they can see movies they favorited. The movies will be sorted by tittle but choices to sort through genre will also be presented by a filter tool icon. </w:t>
+      </w:r>
+      <w:r>
+        <w:rPr>
+          <w:sz w:val="28"/>
+          <w:szCs w:val="28"/>
+        </w:rPr>
+        <w:t>They may also delete specific movie entities from their list.</w:t>
+      </w:r>
+    </w:p>
+    <w:p>
+      <w:pPr>
+        <w:rPr>
+          <w:sz w:val="28"/>
+          <w:szCs w:val="28"/>
+        </w:rPr>
+      </w:pPr>
+      <w:r>
+        <w:rPr>
+          <w:sz w:val="28"/>
+          <w:szCs w:val="28"/>
+        </w:rPr>
+        <w:t xml:space="preserve">After logging in/registering the user will be redirected to </w:t>
+      </w:r>
+      <w:r>
+        <w:rPr>
+          <w:sz w:val="28"/>
+          <w:szCs w:val="28"/>
+        </w:rPr>
+        <w:t>the</w:t>
+      </w:r>
+      <w:r>
+        <w:rPr>
+          <w:sz w:val="28"/>
+          <w:szCs w:val="28"/>
+        </w:rPr>
+        <w:t xml:space="preserve"> movie portal. </w:t>
+      </w:r>
+      <w:r>
+        <w:rPr>
+          <w:sz w:val="28"/>
+          <w:szCs w:val="28"/>
+        </w:rPr>
+        <w:t>There</w:t>
+      </w:r>
+      <w:r>
+        <w:rPr>
+          <w:sz w:val="28"/>
+          <w:szCs w:val="28"/>
+        </w:rPr>
+        <w:t xml:space="preserve"> they can join in a discussion that is organized by genre or they can search for a movie of their choice using the search function. </w:t>
+      </w:r>
+    </w:p>
+    <w:p>
+      <w:pPr>
+        <w:rPr>
+          <w:sz w:val="28"/>
+          <w:szCs w:val="28"/>
+        </w:rPr>
+      </w:pPr>
+      <w:r>
+        <w:rPr>
+          <w:sz w:val="28"/>
+          <w:szCs w:val="28"/>
+        </w:rPr>
+        <w:t>User discussion will be divided by genre and users can join and have a general chat about their movie interest and share interests. Each post will have its specific thread (post page) that will allow for comments.</w:t>
+      </w:r>
+    </w:p>
+    <w:p>
+      <w:pPr>
+        <w:rPr>
+          <w:sz w:val="28"/>
+          <w:szCs w:val="28"/>
+        </w:rPr>
+      </w:pPr>
+      <w:r>
+        <w:rPr>
+          <w:sz w:val="28"/>
+          <w:szCs w:val="28"/>
+        </w:rPr>
+        <w:t>While inside the movie portal the user can search for any movie they wish, they will be redirected to a specific page where they will have a chance to see the JSON/</w:t>
+      </w:r>
+      <w:proofErr w:type="spellStart"/>
+      <w:r>
+        <w:rPr>
+          <w:sz w:val="28"/>
+          <w:szCs w:val="28"/>
+        </w:rPr>
+        <w:t>RSSfeed</w:t>
+      </w:r>
+      <w:proofErr w:type="spellEnd"/>
+      <w:r>
+        <w:rPr>
+          <w:sz w:val="28"/>
+          <w:szCs w:val="28"/>
+        </w:rPr>
+        <w:t xml:space="preserve"> entities associated with that specific movie. EG: Tittle, synopsis, where to buy, reviews, and rating. An additional button will be provided to add or delete the movie tittle from their </w:t>
+      </w:r>
+      <w:r>
+        <w:rPr>
+          <w:sz w:val="28"/>
+          <w:szCs w:val="28"/>
+        </w:rPr>
+        <w:t xml:space="preserve">list. The user will also be able to interact the movie entity and alter their ratings and they may also leave a review along side their rating submission. </w:t>
+      </w:r>
+    </w:p>
+    <w:p>
+      <w:pPr>
+        <w:ind w:left="720" w:firstLine="720"/>
+        <w:rPr>
+          <w:b/>
+          <w:bCs/>
+          <w:sz w:val="32"/>
+          <w:szCs w:val="32"/>
+        </w:rPr>
+      </w:pPr>
+    </w:p>
+    <w:p>
+      <w:pPr>
         <w:jc w:val="center"/>
         <w:rPr>
           <w:sz w:val="32"/>
           <w:szCs w:val="32"/>
         </w:rPr>
       </w:pPr>
-      <w:r>
-        <w:rPr>
-          <w:sz w:val="32"/>
-          <w:szCs w:val="32"/>
-        </w:rPr>
-        <w:t>-</w:t>
-      </w:r>
     </w:p>
     <w:p>
       <w:pPr>
@@ -1288,7 +1971,6 @@
           <w:sz w:val="32"/>
           <w:szCs w:val="32"/>
         </w:rPr>
-        <w:lastRenderedPageBreak/>
         <w:t>Performance – Response Time, Throughput, Utilization, Static Volumetric</w:t>
       </w:r>
     </w:p>
@@ -1714,7 +2396,6 @@
           <w:sz w:val="28"/>
           <w:szCs w:val="28"/>
         </w:rPr>
-        <w:lastRenderedPageBreak/>
         <w:tab/>
         <w:t>Database languages will be implemented to give a secure means of connectivity.  Internal Chat will be implemented allowing users to communicate their ideas regarding movies and shows.  Firebase is the primary means by which we wish to use to accomplish the setup.  If the interface proves to not allow full capability the aged, but well established php is a backup plan.</w:t>
       </w:r>
@@ -2736,6 +3417,118 @@
     </w:lvl>
   </w:abstractNum>
   <w:abstractNum w:abstractNumId="4" w15:restartNumberingAfterBreak="0">
+    <w:nsid w:val="52664F33"/>
+    <w:multiLevelType w:val="hybridMultilevel"/>
+    <w:tmpl w:val="152A4DCE"/>
+    <w:lvl w:ilvl="0" w:tplc="E34C9B44">
+      <w:numFmt w:val="bullet"/>
+      <w:lvlText w:val="-"/>
+      <w:lvlJc w:val="left"/>
+      <w:pPr>
+        <w:ind w:left="720" w:hanging="360"/>
+      </w:pPr>
+      <w:rPr>
+        <w:rFonts w:ascii="Calibri" w:eastAsiaTheme="minorHAnsi" w:hAnsi="Calibri" w:cs="Calibri" w:hint="default"/>
+      </w:rPr>
+    </w:lvl>
+    <w:lvl w:ilvl="1" w:tplc="04090003" w:tentative="1">
+      <w:start w:val="1"/>
+      <w:numFmt w:val="bullet"/>
+      <w:lvlText w:val="o"/>
+      <w:lvlJc w:val="left"/>
+      <w:pPr>
+        <w:ind w:left="1440" w:hanging="360"/>
+      </w:pPr>
+      <w:rPr>
+        <w:rFonts w:ascii="Courier New" w:hAnsi="Courier New" w:cs="Courier New" w:hint="default"/>
+      </w:rPr>
+    </w:lvl>
+    <w:lvl w:ilvl="2" w:tplc="04090005" w:tentative="1">
+      <w:start w:val="1"/>
+      <w:numFmt w:val="bullet"/>
+      <w:lvlText w:val=""/>
+      <w:lvlJc w:val="left"/>
+      <w:pPr>
+        <w:ind w:left="2160" w:hanging="360"/>
+      </w:pPr>
+      <w:rPr>
+        <w:rFonts w:ascii="Wingdings" w:hAnsi="Wingdings" w:hint="default"/>
+      </w:rPr>
+    </w:lvl>
+    <w:lvl w:ilvl="3" w:tplc="04090001" w:tentative="1">
+      <w:start w:val="1"/>
+      <w:numFmt w:val="bullet"/>
+      <w:lvlText w:val=""/>
+      <w:lvlJc w:val="left"/>
+      <w:pPr>
+        <w:ind w:left="2880" w:hanging="360"/>
+      </w:pPr>
+      <w:rPr>
+        <w:rFonts w:ascii="Symbol" w:hAnsi="Symbol" w:hint="default"/>
+      </w:rPr>
+    </w:lvl>
+    <w:lvl w:ilvl="4" w:tplc="04090003" w:tentative="1">
+      <w:start w:val="1"/>
+      <w:numFmt w:val="bullet"/>
+      <w:lvlText w:val="o"/>
+      <w:lvlJc w:val="left"/>
+      <w:pPr>
+        <w:ind w:left="3600" w:hanging="360"/>
+      </w:pPr>
+      <w:rPr>
+        <w:rFonts w:ascii="Courier New" w:hAnsi="Courier New" w:cs="Courier New" w:hint="default"/>
+      </w:rPr>
+    </w:lvl>
+    <w:lvl w:ilvl="5" w:tplc="04090005" w:tentative="1">
+      <w:start w:val="1"/>
+      <w:numFmt w:val="bullet"/>
+      <w:lvlText w:val=""/>
+      <w:lvlJc w:val="left"/>
+      <w:pPr>
+        <w:ind w:left="4320" w:hanging="360"/>
+      </w:pPr>
+      <w:rPr>
+        <w:rFonts w:ascii="Wingdings" w:hAnsi="Wingdings" w:hint="default"/>
+      </w:rPr>
+    </w:lvl>
+    <w:lvl w:ilvl="6" w:tplc="04090001" w:tentative="1">
+      <w:start w:val="1"/>
+      <w:numFmt w:val="bullet"/>
+      <w:lvlText w:val=""/>
+      <w:lvlJc w:val="left"/>
+      <w:pPr>
+        <w:ind w:left="5040" w:hanging="360"/>
+      </w:pPr>
+      <w:rPr>
+        <w:rFonts w:ascii="Symbol" w:hAnsi="Symbol" w:hint="default"/>
+      </w:rPr>
+    </w:lvl>
+    <w:lvl w:ilvl="7" w:tplc="04090003" w:tentative="1">
+      <w:start w:val="1"/>
+      <w:numFmt w:val="bullet"/>
+      <w:lvlText w:val="o"/>
+      <w:lvlJc w:val="left"/>
+      <w:pPr>
+        <w:ind w:left="5760" w:hanging="360"/>
+      </w:pPr>
+      <w:rPr>
+        <w:rFonts w:ascii="Courier New" w:hAnsi="Courier New" w:cs="Courier New" w:hint="default"/>
+      </w:rPr>
+    </w:lvl>
+    <w:lvl w:ilvl="8" w:tplc="04090005" w:tentative="1">
+      <w:start w:val="1"/>
+      <w:numFmt w:val="bullet"/>
+      <w:lvlText w:val=""/>
+      <w:lvlJc w:val="left"/>
+      <w:pPr>
+        <w:ind w:left="6480" w:hanging="360"/>
+      </w:pPr>
+      <w:rPr>
+        <w:rFonts w:ascii="Wingdings" w:hAnsi="Wingdings" w:hint="default"/>
+      </w:rPr>
+    </w:lvl>
+  </w:abstractNum>
+  <w:abstractNum w:abstractNumId="5" w15:restartNumberingAfterBreak="0">
     <w:nsid w:val="79F6333A"/>
     <w:multiLevelType w:val="hybridMultilevel"/>
     <w:tmpl w:val="0A62D34E"/>
@@ -2858,10 +3651,13 @@
     <w:abstractNumId w:val="3"/>
   </w:num>
   <w:num w:numId="4">
-    <w:abstractNumId w:val="4"/>
+    <w:abstractNumId w:val="5"/>
   </w:num>
   <w:num w:numId="5">
     <w:abstractNumId w:val="0"/>
+  </w:num>
+  <w:num w:numId="6">
+    <w:abstractNumId w:val="4"/>
   </w:num>
 </w:numbering>
 </file>

</xml_diff>